<commit_message>
github repo link added
</commit_message>
<xml_diff>
--- a/FinalProjectReport.docx
+++ b/FinalProjectReport.docx
@@ -109,13 +109,7 @@
         <w:rPr>
           <w:color w:val="215E99" w:themeColor="text2" w:themeTint="BF"/>
         </w:rPr>
-        <w:t xml:space="preserve">Professor: </w:t>
-      </w:r>
-      <w:r>
-        <w:rPr>
-          <w:color w:val="215E99" w:themeColor="text2" w:themeTint="BF"/>
-        </w:rPr>
-        <w:t>Sk Md Mizanur Rahman</w:t>
+        <w:t>Professor: Sk Md Mizanur Rahman</w:t>
       </w:r>
     </w:p>
     <w:p>
@@ -315,6 +309,14 @@
     <w:p/>
     <w:sdt>
       <w:sdtPr>
+        <w:rPr>
+          <w:rFonts w:asciiTheme="minorHAnsi" w:eastAsiaTheme="minorHAnsi" w:hAnsiTheme="minorHAnsi" w:cstheme="minorBidi"/>
+          <w:color w:val="auto"/>
+          <w:kern w:val="2"/>
+          <w:sz w:val="24"/>
+          <w:szCs w:val="24"/>
+          <w14:ligatures w14:val="standardContextual"/>
+        </w:rPr>
         <w:id w:val="-1507121918"/>
         <w:docPartObj>
           <w:docPartGallery w:val="Table of Contents"/>
@@ -323,15 +325,9 @@
       </w:sdtPr>
       <w:sdtEndPr>
         <w:rPr>
-          <w:rFonts w:asciiTheme="minorHAnsi" w:eastAsiaTheme="minorHAnsi" w:hAnsiTheme="minorHAnsi" w:cstheme="minorBidi"/>
           <w:b/>
           <w:bCs/>
           <w:noProof/>
-          <w:color w:val="auto"/>
-          <w:kern w:val="2"/>
-          <w:sz w:val="24"/>
-          <w:szCs w:val="24"/>
-          <w14:ligatures w14:val="standardContextual"/>
         </w:rPr>
       </w:sdtEndPr>
       <w:sdtContent>
@@ -1137,6 +1133,11 @@
     <w:p/>
     <w:p/>
     <w:p>
+      <w:pPr>
+        <w:rPr>
+          <w:rStyle w:val="Hyperlink"/>
+        </w:rPr>
+      </w:pPr>
       <w:r>
         <w:lastRenderedPageBreak/>
         <w:t xml:space="preserve">Dataset </w:t>
@@ -1154,6 +1155,19 @@
       </w:hyperlink>
     </w:p>
     <w:p>
+      <w:r>
+        <w:t xml:space="preserve">Github Repository: </w:t>
+      </w:r>
+      <w:hyperlink r:id="rId7" w:history="1">
+        <w:r>
+          <w:rPr>
+            <w:rStyle w:val="Hyperlink"/>
+          </w:rPr>
+          <w:t>https://github.com/nitin714/Data-1202</w:t>
+        </w:r>
+      </w:hyperlink>
+    </w:p>
+    <w:p>
       <w:pPr>
         <w:pStyle w:val="Heading1"/>
         <w:numPr>
@@ -1262,6 +1276,9 @@
         <w:ind w:firstLine="720"/>
       </w:pPr>
       <w:r>
+        <w:rPr>
+          <w:noProof/>
+        </w:rPr>
         <w:drawing>
           <wp:inline distT="0" distB="0" distL="0" distR="0" wp14:anchorId="5F29D729" wp14:editId="32C5F7B3">
             <wp:extent cx="5539740" cy="2637790"/>
@@ -1278,7 +1295,7 @@
                     <pic:cNvPicPr/>
                   </pic:nvPicPr>
                   <pic:blipFill>
-                    <a:blip r:embed="rId7"/>
+                    <a:blip r:embed="rId8"/>
                     <a:stretch>
                       <a:fillRect/>
                     </a:stretch>
@@ -1339,6 +1356,7 @@
           <w:b/>
           <w:bCs/>
         </w:rPr>
+        <w:lastRenderedPageBreak/>
         <w:t>stratify=y</w:t>
       </w:r>
       <w:r>
@@ -1378,25 +1396,13 @@
         <w:t>’</w:t>
       </w:r>
       <w:r>
-        <w:t xml:space="preserve"> function will split the data in such a way that the distribution of classes in the </w:t>
-      </w:r>
-      <w:r>
-        <w:lastRenderedPageBreak/>
-        <w:t xml:space="preserve">training and testing datasets matches the distribution in the original dataset. This is particularly useful </w:t>
+        <w:t xml:space="preserve"> function will split the data in such a way that the distribution of classes in the training and testing datasets matches the distribution in the original dataset. This is particularly useful </w:t>
       </w:r>
       <w:r>
         <w:t>for</w:t>
       </w:r>
       <w:r>
-        <w:t xml:space="preserve"> imbalanced classes and </w:t>
-      </w:r>
-      <w:proofErr w:type="gramStart"/>
-      <w:r>
-        <w:t>want</w:t>
-      </w:r>
-      <w:proofErr w:type="gramEnd"/>
-      <w:r>
-        <w:t xml:space="preserve"> to ensure that both the training and testing sets are representative of the original class distribution.</w:t>
+        <w:t xml:space="preserve"> imbalanced classes and want to ensure that both the training and testing sets are representative of the original class distribution.</w:t>
       </w:r>
     </w:p>
     <w:p>
@@ -1405,6 +1411,9 @@
         <w:ind w:left="1080"/>
       </w:pPr>
       <w:r>
+        <w:rPr>
+          <w:noProof/>
+        </w:rPr>
         <w:drawing>
           <wp:inline distT="0" distB="0" distL="0" distR="0" wp14:anchorId="2F2F8D24" wp14:editId="7DE3E187">
             <wp:extent cx="4505954" cy="1571844"/>
@@ -1421,7 +1430,7 @@
                     <pic:cNvPicPr/>
                   </pic:nvPicPr>
                   <pic:blipFill>
-                    <a:blip r:embed="rId8"/>
+                    <a:blip r:embed="rId9"/>
                     <a:stretch>
                       <a:fillRect/>
                     </a:stretch>
@@ -1448,6 +1457,9 @@
         <w:ind w:left="1080"/>
       </w:pPr>
       <w:r>
+        <w:rPr>
+          <w:noProof/>
+        </w:rPr>
         <w:drawing>
           <wp:inline distT="0" distB="0" distL="0" distR="0" wp14:anchorId="47F72005" wp14:editId="486EC874">
             <wp:extent cx="3877216" cy="3029373"/>
@@ -1464,7 +1476,7 @@
                     <pic:cNvPicPr/>
                   </pic:nvPicPr>
                   <pic:blipFill>
-                    <a:blip r:embed="rId9"/>
+                    <a:blip r:embed="rId10"/>
                     <a:stretch>
                       <a:fillRect/>
                     </a:stretch>
@@ -1568,7 +1580,9 @@
         <w:ind w:firstLine="720"/>
       </w:pPr>
       <w:r>
-        <w:lastRenderedPageBreak/>
+        <w:rPr>
+          <w:noProof/>
+        </w:rPr>
         <w:drawing>
           <wp:inline distT="0" distB="0" distL="0" distR="0" wp14:anchorId="7D4EE042" wp14:editId="5F2E623D">
             <wp:extent cx="5013960" cy="5140960"/>
@@ -1585,7 +1599,7 @@
                     <pic:cNvPicPr/>
                   </pic:nvPicPr>
                   <pic:blipFill>
-                    <a:blip r:embed="rId10"/>
+                    <a:blip r:embed="rId11"/>
                     <a:stretch>
                       <a:fillRect/>
                     </a:stretch>
@@ -1627,6 +1641,9 @@
         <w:ind w:firstLine="720"/>
       </w:pPr>
       <w:r>
+        <w:rPr>
+          <w:noProof/>
+        </w:rPr>
         <w:drawing>
           <wp:inline distT="0" distB="0" distL="0" distR="0" wp14:anchorId="1573EFA9" wp14:editId="6CE14B9F">
             <wp:extent cx="5943600" cy="1463040"/>
@@ -1643,7 +1660,7 @@
                     <pic:cNvPicPr/>
                   </pic:nvPicPr>
                   <pic:blipFill>
-                    <a:blip r:embed="rId11"/>
+                    <a:blip r:embed="rId12"/>
                     <a:stretch>
                       <a:fillRect/>
                     </a:stretch>
@@ -1683,6 +1700,7 @@
           <w:sz w:val="28"/>
           <w:szCs w:val="28"/>
         </w:rPr>
+        <w:lastRenderedPageBreak/>
         <w:t>Decision tree classifier</w:t>
       </w:r>
       <w:bookmarkEnd w:id="7"/>
@@ -1700,7 +1718,9 @@
         <w:ind w:firstLine="720"/>
       </w:pPr>
       <w:r>
-        <w:lastRenderedPageBreak/>
+        <w:rPr>
+          <w:noProof/>
+        </w:rPr>
         <w:drawing>
           <wp:inline distT="0" distB="0" distL="0" distR="0" wp14:anchorId="1637BA8E" wp14:editId="5D777396">
             <wp:extent cx="5591955" cy="5401429"/>
@@ -1717,7 +1737,7 @@
                     <pic:cNvPicPr/>
                   </pic:nvPicPr>
                   <pic:blipFill>
-                    <a:blip r:embed="rId12"/>
+                    <a:blip r:embed="rId13"/>
                     <a:stretch>
                       <a:fillRect/>
                     </a:stretch>
@@ -1759,6 +1779,10 @@
         <w:ind w:firstLine="720"/>
       </w:pPr>
       <w:r>
+        <w:rPr>
+          <w:noProof/>
+        </w:rPr>
+        <w:lastRenderedPageBreak/>
         <w:drawing>
           <wp:inline distT="0" distB="0" distL="0" distR="0" wp14:anchorId="04C6CB93" wp14:editId="19B41D44">
             <wp:extent cx="5943600" cy="1546860"/>
@@ -1775,7 +1799,7 @@
                     <pic:cNvPicPr/>
                   </pic:nvPicPr>
                   <pic:blipFill>
-                    <a:blip r:embed="rId13"/>
+                    <a:blip r:embed="rId14"/>
                     <a:stretch>
                       <a:fillRect/>
                     </a:stretch>
@@ -1815,7 +1839,6 @@
           <w:sz w:val="28"/>
           <w:szCs w:val="28"/>
         </w:rPr>
-        <w:lastRenderedPageBreak/>
         <w:t>Logistic regression</w:t>
       </w:r>
       <w:bookmarkEnd w:id="8"/>
@@ -1833,6 +1856,9 @@
         <w:ind w:left="720"/>
       </w:pPr>
       <w:r>
+        <w:rPr>
+          <w:noProof/>
+        </w:rPr>
         <w:drawing>
           <wp:inline distT="0" distB="0" distL="0" distR="0" wp14:anchorId="343AA59E" wp14:editId="4B9235B8">
             <wp:extent cx="5353797" cy="5430008"/>
@@ -1849,7 +1875,7 @@
                     <pic:cNvPicPr/>
                   </pic:nvPicPr>
                   <pic:blipFill>
-                    <a:blip r:embed="rId14"/>
+                    <a:blip r:embed="rId15"/>
                     <a:stretch>
                       <a:fillRect/>
                     </a:stretch>
@@ -1883,6 +1909,7 @@
           <w:b/>
           <w:bCs/>
         </w:rPr>
+        <w:lastRenderedPageBreak/>
         <w:t>After performing hyperparameter tuning to optimize model performance, the following results were obtained:</w:t>
       </w:r>
     </w:p>
@@ -1894,7 +1921,6 @@
         <w:rPr>
           <w:noProof/>
         </w:rPr>
-        <w:lastRenderedPageBreak/>
         <w:drawing>
           <wp:inline distT="0" distB="0" distL="0" distR="0" wp14:anchorId="472A7945" wp14:editId="1C476C5B">
             <wp:extent cx="5935980" cy="2499360"/>
@@ -1913,7 +1939,7 @@
                     </pic:cNvPicPr>
                   </pic:nvPicPr>
                   <pic:blipFill>
-                    <a:blip r:embed="rId15">
+                    <a:blip r:embed="rId16">
                       <a:extLst>
                         <a:ext uri="{28A0092B-C50C-407E-A947-70E740481C1C}">
                           <a14:useLocalDpi xmlns:a14="http://schemas.microsoft.com/office/drawing/2010/main" val="0"/>
@@ -2202,6 +2228,7 @@
           <w:b/>
           <w:bCs/>
         </w:rPr>
+        <w:lastRenderedPageBreak/>
         <w:t>Recall:</w:t>
       </w:r>
       <w:r>
@@ -2223,7 +2250,6 @@
           <w:b/>
           <w:bCs/>
         </w:rPr>
-        <w:lastRenderedPageBreak/>
         <w:t>F1-Score:</w:t>
       </w:r>
       <w:r>
@@ -2658,6 +2684,7 @@
           <w:b/>
           <w:bCs/>
         </w:rPr>
+        <w:lastRenderedPageBreak/>
         <w:t>Weighted Avg:</w:t>
       </w:r>
       <w:r>
@@ -2677,7 +2704,6 @@
           <w:b/>
           <w:bCs/>
         </w:rPr>
-        <w:lastRenderedPageBreak/>
         <w:t>Logistic regression</w:t>
       </w:r>
       <w:r>
@@ -3034,6 +3060,7 @@
           <w:b/>
           <w:bCs/>
         </w:rPr>
+        <w:lastRenderedPageBreak/>
         <w:t>Decision tree classifier</w:t>
       </w:r>
       <w:r>
@@ -3055,7 +3082,6 @@
           <w:b/>
           <w:bCs/>
         </w:rPr>
-        <w:lastRenderedPageBreak/>
         <w:t>Logistic regression</w:t>
       </w:r>
       <w:r>
@@ -3119,14 +3145,7 @@
           <w:b/>
           <w:bCs/>
         </w:rPr>
-        <w:t>Decision tree classifier</w:t>
-      </w:r>
-      <w:r>
-        <w:rPr>
-          <w:b/>
-          <w:bCs/>
-        </w:rPr>
-        <w:t xml:space="preserve"> </w:t>
+        <w:t xml:space="preserve">Decision tree classifier </w:t>
       </w:r>
       <w:r>
         <w:t>is the best in terms of balanced precision, recall, and F1 scores, especially if consistency across all classes is desired.</w:t>
@@ -5200,6 +5219,7 @@
   <w:style w:type="character" w:default="1" w:styleId="DefaultParagraphFont">
     <w:name w:val="Default Paragraph Font"/>
     <w:uiPriority w:val="1"/>
+    <w:semiHidden/>
     <w:unhideWhenUsed/>
   </w:style>
   <w:style w:type="table" w:default="1" w:styleId="TableNormal">

</xml_diff>